<commit_message>
adaugat buton de marcheaza terminat/neterminat la student
</commit_message>
<xml_diff>
--- a/LUCRAREA_DE_LICENTA.docx
+++ b/LUCRAREA_DE_LICENTA.docx
@@ -16395,60 +16395,435 @@
       </w:r>
     </w:p>
     <w:p>
-      <w:r>
+      <w:pPr>
+        <w:ind w:firstLine="35.40pt"/>
+        <w:jc w:val="both"/>
+        <w:rPr>
+          <w:rFonts w:ascii="Times New Roman" w:hAnsi="Times New Roman"/>
+          <w:sz w:val="24"/>
+          <w:szCs w:val="24"/>
+        </w:rPr>
+      </w:pPr>
+      <w:r>
+        <w:rPr>
+          <w:rFonts w:ascii="Times New Roman" w:hAnsi="Times New Roman"/>
+          <w:sz w:val="24"/>
+          <w:szCs w:val="24"/>
+        </w:rPr>
         <w:t>Pagina de contact din aplicația UniProject Manager este concepută pentru a oferi utilizatorilor informații despre persoanele cheie din cadrul departamentului, cum ar fi directorul de departament, secretariatul și administratorul site-ului. Aceasta pagină include detalii de contact și funcționalități interactive pentru o experiență de utilizare plăcută și eficientă.</w:t>
       </w:r>
     </w:p>
     <w:p>
-      <w:r>
-        <w:rPr>
-          <w:rStyle w:val="Strong"/>
-        </w:rPr>
-        <w:t>Container pentru Detalii de Contact:</w:t>
-      </w:r>
-      <w:r>
-        <w:t xml:space="preserve"> Informațiile de contact pentru directorul de departament, secretariatul și administratorul site-ului sunt afișate în carduri Bootstrap pentru o prezentare clară și organizată. Fiecare card conține numele, adresa, telefonul și email-ul persoanei de contact.</w:t>
-      </w:r>
-    </w:p>
-    <w:p>
-      <w:r>
+      <w:pPr>
+        <w:ind w:firstLine="35.40pt"/>
+        <w:jc w:val="both"/>
+        <w:rPr>
+          <w:rFonts w:ascii="Times New Roman" w:hAnsi="Times New Roman"/>
+          <w:sz w:val="24"/>
+          <w:szCs w:val="24"/>
+        </w:rPr>
+      </w:pPr>
+      <w:r>
+        <w:rPr>
+          <w:rFonts w:ascii="Times New Roman" w:hAnsi="Times New Roman"/>
+          <w:sz w:val="24"/>
+          <w:szCs w:val="24"/>
+        </w:rPr>
+        <w:t>Informațiile de contact pentru directorul de departament, secretariatul și administratorul site-ului sunt afișate în carduri Bootstrap pentru o prezentare clară și organizată. Fiecare card conține numele, adresa, telefonul și email-ul persoanei de contact.</w:t>
+      </w:r>
+    </w:p>
+    <w:p>
+      <w:pPr>
+        <w:jc w:val="both"/>
+        <w:rPr>
+          <w:rFonts w:ascii="Bahnschrift Light" w:hAnsi="Bahnschrift Light"/>
+          <w:sz w:val="24"/>
+          <w:szCs w:val="24"/>
+        </w:rPr>
+      </w:pPr>
+      <w:r>
+        <w:rPr>
+          <w:rFonts w:ascii="Bahnschrift Light" w:hAnsi="Bahnschrift Light"/>
+          <w:sz w:val="24"/>
+          <w:szCs w:val="24"/>
+        </w:rPr>
         <w:t>&lt;div class="container mt-5"&gt;</w:t>
       </w:r>
     </w:p>
     <w:p>
-      <w:r>
+      <w:pPr>
+        <w:jc w:val="both"/>
+        <w:rPr>
+          <w:rFonts w:ascii="Bahnschrift Light" w:hAnsi="Bahnschrift Light"/>
+          <w:sz w:val="24"/>
+          <w:szCs w:val="24"/>
+        </w:rPr>
+      </w:pPr>
+      <w:r>
+        <w:rPr>
+          <w:rFonts w:ascii="Bahnschrift Light" w:hAnsi="Bahnschrift Light"/>
+          <w:sz w:val="24"/>
+          <w:szCs w:val="24"/>
+        </w:rPr>
         <w:t xml:space="preserve">  &lt;div class="row"&gt;</w:t>
       </w:r>
     </w:p>
     <w:p>
-      <w:r>
+      <w:pPr>
+        <w:jc w:val="both"/>
+        <w:rPr>
+          <w:rFonts w:ascii="Bahnschrift Light" w:hAnsi="Bahnschrift Light"/>
+          <w:sz w:val="24"/>
+          <w:szCs w:val="24"/>
+        </w:rPr>
+      </w:pPr>
+      <w:r>
+        <w:rPr>
+          <w:rFonts w:ascii="Bahnschrift Light" w:hAnsi="Bahnschrift Light"/>
+          <w:sz w:val="24"/>
+          <w:szCs w:val="24"/>
+        </w:rPr>
         <w:t xml:space="preserve">    &lt;div class="col-lg-4 mb-4"&gt;</w:t>
       </w:r>
     </w:p>
     <w:p>
-      <w:r>
+      <w:pPr>
+        <w:jc w:val="both"/>
+        <w:rPr>
+          <w:rFonts w:ascii="Bahnschrift Light" w:hAnsi="Bahnschrift Light"/>
+          <w:sz w:val="24"/>
+          <w:szCs w:val="24"/>
+        </w:rPr>
+      </w:pPr>
+      <w:r>
+        <w:rPr>
+          <w:rFonts w:ascii="Bahnschrift Light" w:hAnsi="Bahnschrift Light"/>
+          <w:sz w:val="24"/>
+          <w:szCs w:val="24"/>
+        </w:rPr>
         <w:t xml:space="preserve">      &lt;div class="card border-0 shadow-sm h-100"&gt;</w:t>
       </w:r>
     </w:p>
     <w:p>
-      <w:r>
+      <w:pPr>
+        <w:jc w:val="both"/>
+        <w:rPr>
+          <w:rFonts w:ascii="Bahnschrift Light" w:hAnsi="Bahnschrift Light"/>
+          <w:sz w:val="24"/>
+          <w:szCs w:val="24"/>
+        </w:rPr>
+      </w:pPr>
+      <w:r>
+        <w:rPr>
+          <w:rFonts w:ascii="Bahnschrift Light" w:hAnsi="Bahnschrift Light"/>
+          <w:sz w:val="24"/>
+          <w:szCs w:val="24"/>
+        </w:rPr>
         <w:t xml:space="preserve">        &lt;div class="card-body"&gt;</w:t>
       </w:r>
     </w:p>
     <w:p>
-      <w:r>
+      <w:pPr>
+        <w:jc w:val="both"/>
+        <w:rPr>
+          <w:rFonts w:ascii="Bahnschrift Light" w:hAnsi="Bahnschrift Light"/>
+          <w:sz w:val="24"/>
+          <w:szCs w:val="24"/>
+        </w:rPr>
+      </w:pPr>
+      <w:r>
+        <w:rPr>
+          <w:rFonts w:ascii="Bahnschrift Light" w:hAnsi="Bahnschrift Light"/>
+          <w:sz w:val="24"/>
+          <w:szCs w:val="24"/>
+        </w:rPr>
         <w:t xml:space="preserve">          &lt;h5 class="card-title"&gt;Director Departament&lt;/h5&gt;  &lt;/div&gt;  &lt;/div&gt;</w:t>
       </w:r>
     </w:p>
     <w:p>
-      <w:r>
+      <w:pPr>
+        <w:jc w:val="both"/>
+        <w:rPr>
+          <w:rFonts w:ascii="Bahnschrift Light" w:hAnsi="Bahnschrift Light"/>
+          <w:sz w:val="24"/>
+          <w:szCs w:val="24"/>
+        </w:rPr>
+      </w:pPr>
+      <w:r>
+        <w:rPr>
+          <w:rFonts w:ascii="Bahnschrift Light" w:hAnsi="Bahnschrift Light"/>
+          <w:sz w:val="24"/>
+          <w:szCs w:val="24"/>
+        </w:rPr>
         <w:t xml:space="preserve">  &lt;/div&gt;</w:t>
       </w:r>
     </w:p>
     <w:p>
-      <w:r>
+      <w:pPr>
+        <w:jc w:val="both"/>
+        <w:rPr>
+          <w:rFonts w:ascii="Bahnschrift Light" w:hAnsi="Bahnschrift Light"/>
+          <w:sz w:val="24"/>
+          <w:szCs w:val="24"/>
+        </w:rPr>
+      </w:pPr>
+      <w:r>
+        <w:rPr>
+          <w:rFonts w:ascii="Bahnschrift Light" w:hAnsi="Bahnschrift Light"/>
+          <w:sz w:val="24"/>
+          <w:szCs w:val="24"/>
+        </w:rPr>
         <w:t>&lt;/div&gt;</w:t>
       </w:r>
+    </w:p>
+    <w:p>
+      <w:pPr>
+        <w:ind w:firstLine="35.40pt"/>
+        <w:jc w:val="both"/>
+        <w:rPr>
+          <w:rFonts w:ascii="Times New Roman" w:hAnsi="Times New Roman"/>
+          <w:sz w:val="24"/>
+          <w:szCs w:val="24"/>
+        </w:rPr>
+      </w:pPr>
+      <w:r>
+        <w:rPr>
+          <w:rFonts w:ascii="Times New Roman" w:hAnsi="Times New Roman"/>
+          <w:sz w:val="24"/>
+          <w:szCs w:val="24"/>
+        </w:rPr>
+        <w:t>Un script JavaScript simplu este folosit pentru a controla afișarea secțiunii "Despre Noi" atunci când utilizatorul face clic pe butonul "Despre Noi". Scriptul alternează vizibilitatea secțiunii între afișat și ascuns.</w:t>
+      </w:r>
+      <w:r>
+        <w:rPr>
+          <w:rFonts w:ascii="Times New Roman" w:hAnsi="Times New Roman"/>
+          <w:sz w:val="24"/>
+          <w:szCs w:val="24"/>
+        </w:rPr>
+        <w:t xml:space="preserve"> </w:t>
+      </w:r>
+    </w:p>
+    <w:p>
+      <w:pPr>
+        <w:jc w:val="both"/>
+        <w:rPr>
+          <w:rFonts w:ascii="Bahnschrift Light" w:hAnsi="Bahnschrift Light"/>
+          <w:sz w:val="24"/>
+          <w:szCs w:val="24"/>
+        </w:rPr>
+      </w:pPr>
+      <w:r>
+        <w:rPr>
+          <w:rFonts w:ascii="Bahnschrift Light" w:hAnsi="Bahnschrift Light"/>
+          <w:sz w:val="24"/>
+          <w:szCs w:val="24"/>
+        </w:rPr>
+        <w:lastRenderedPageBreak/>
+        <w:t>&lt;script&gt;</w:t>
+      </w:r>
+    </w:p>
+    <w:p>
+      <w:pPr>
+        <w:jc w:val="both"/>
+        <w:rPr>
+          <w:rFonts w:ascii="Bahnschrift Light" w:hAnsi="Bahnschrift Light"/>
+          <w:sz w:val="24"/>
+          <w:szCs w:val="24"/>
+        </w:rPr>
+      </w:pPr>
+      <w:r>
+        <w:rPr>
+          <w:rFonts w:ascii="Bahnschrift Light" w:hAnsi="Bahnschrift Light"/>
+          <w:sz w:val="24"/>
+          <w:szCs w:val="24"/>
+        </w:rPr>
+        <w:t xml:space="preserve">  function showDespreNoi() {</w:t>
+      </w:r>
+    </w:p>
+    <w:p>
+      <w:pPr>
+        <w:jc w:val="both"/>
+        <w:rPr>
+          <w:rFonts w:ascii="Bahnschrift Light" w:hAnsi="Bahnschrift Light"/>
+          <w:sz w:val="24"/>
+          <w:szCs w:val="24"/>
+        </w:rPr>
+      </w:pPr>
+      <w:r>
+        <w:rPr>
+          <w:rFonts w:ascii="Bahnschrift Light" w:hAnsi="Bahnschrift Light"/>
+          <w:sz w:val="24"/>
+          <w:szCs w:val="24"/>
+        </w:rPr>
+        <w:t xml:space="preserve">    var despreNoi = document.getElementById('despre-noi');</w:t>
+      </w:r>
+    </w:p>
+    <w:p>
+      <w:pPr>
+        <w:jc w:val="both"/>
+        <w:rPr>
+          <w:rFonts w:ascii="Bahnschrift Light" w:hAnsi="Bahnschrift Light"/>
+          <w:sz w:val="24"/>
+          <w:szCs w:val="24"/>
+        </w:rPr>
+      </w:pPr>
+      <w:r>
+        <w:rPr>
+          <w:rFonts w:ascii="Bahnschrift Light" w:hAnsi="Bahnschrift Light"/>
+          <w:sz w:val="24"/>
+          <w:szCs w:val="24"/>
+        </w:rPr>
+        <w:t xml:space="preserve">    if (despreNoi.style.display === 'none' || despreNoi.style.display === '') {</w:t>
+      </w:r>
+    </w:p>
+    <w:p>
+      <w:pPr>
+        <w:jc w:val="both"/>
+        <w:rPr>
+          <w:rFonts w:ascii="Bahnschrift Light" w:hAnsi="Bahnschrift Light"/>
+          <w:sz w:val="24"/>
+          <w:szCs w:val="24"/>
+        </w:rPr>
+      </w:pPr>
+      <w:r>
+        <w:rPr>
+          <w:rFonts w:ascii="Bahnschrift Light" w:hAnsi="Bahnschrift Light"/>
+          <w:sz w:val="24"/>
+          <w:szCs w:val="24"/>
+        </w:rPr>
+        <w:t xml:space="preserve">      despreNoi.style.display = 'block';</w:t>
+      </w:r>
+    </w:p>
+    <w:p>
+      <w:pPr>
+        <w:jc w:val="both"/>
+        <w:rPr>
+          <w:rFonts w:ascii="Bahnschrift Light" w:hAnsi="Bahnschrift Light"/>
+          <w:sz w:val="24"/>
+          <w:szCs w:val="24"/>
+        </w:rPr>
+      </w:pPr>
+      <w:r>
+        <w:rPr>
+          <w:rFonts w:ascii="Bahnschrift Light" w:hAnsi="Bahnschrift Light"/>
+          <w:sz w:val="24"/>
+          <w:szCs w:val="24"/>
+        </w:rPr>
+        <w:t xml:space="preserve">    } else {</w:t>
+      </w:r>
+    </w:p>
+    <w:p>
+      <w:pPr>
+        <w:jc w:val="both"/>
+        <w:rPr>
+          <w:rFonts w:ascii="Bahnschrift Light" w:hAnsi="Bahnschrift Light"/>
+          <w:sz w:val="24"/>
+          <w:szCs w:val="24"/>
+        </w:rPr>
+      </w:pPr>
+      <w:r>
+        <w:rPr>
+          <w:rFonts w:ascii="Bahnschrift Light" w:hAnsi="Bahnschrift Light"/>
+          <w:sz w:val="24"/>
+          <w:szCs w:val="24"/>
+        </w:rPr>
+        <w:t xml:space="preserve">      despreNoi.style.display = 'none';</w:t>
+      </w:r>
+    </w:p>
+    <w:p>
+      <w:pPr>
+        <w:jc w:val="both"/>
+        <w:rPr>
+          <w:rFonts w:ascii="Bahnschrift Light" w:hAnsi="Bahnschrift Light"/>
+          <w:sz w:val="24"/>
+          <w:szCs w:val="24"/>
+        </w:rPr>
+      </w:pPr>
+      <w:r>
+        <w:rPr>
+          <w:rFonts w:ascii="Bahnschrift Light" w:hAnsi="Bahnschrift Light"/>
+          <w:sz w:val="24"/>
+          <w:szCs w:val="24"/>
+        </w:rPr>
+        <w:t xml:space="preserve">    }</w:t>
+      </w:r>
+    </w:p>
+    <w:p>
+      <w:pPr>
+        <w:jc w:val="both"/>
+        <w:rPr>
+          <w:rFonts w:ascii="Bahnschrift Light" w:hAnsi="Bahnschrift Light"/>
+          <w:sz w:val="24"/>
+          <w:szCs w:val="24"/>
+        </w:rPr>
+      </w:pPr>
+      <w:r>
+        <w:rPr>
+          <w:rFonts w:ascii="Bahnschrift Light" w:hAnsi="Bahnschrift Light"/>
+          <w:sz w:val="24"/>
+          <w:szCs w:val="24"/>
+        </w:rPr>
+        <w:t xml:space="preserve">  }</w:t>
+      </w:r>
+    </w:p>
+    <w:p>
+      <w:pPr>
+        <w:jc w:val="both"/>
+        <w:rPr>
+          <w:rFonts w:ascii="Bahnschrift Light" w:hAnsi="Bahnschrift Light"/>
+          <w:sz w:val="24"/>
+          <w:szCs w:val="24"/>
+        </w:rPr>
+      </w:pPr>
+      <w:r>
+        <w:rPr>
+          <w:rFonts w:ascii="Bahnschrift Light" w:hAnsi="Bahnschrift Light"/>
+          <w:sz w:val="24"/>
+          <w:szCs w:val="24"/>
+        </w:rPr>
+        <w:t>&lt;/script&gt;</w:t>
+      </w:r>
+    </w:p>
+    <w:p>
+      <w:pPr>
+        <w:ind w:firstLine="35.40pt"/>
+        <w:jc w:val="both"/>
+        <w:rPr>
+          <w:rFonts w:ascii="Times New Roman" w:hAnsi="Times New Roman"/>
+          <w:sz w:val="24"/>
+          <w:szCs w:val="24"/>
+        </w:rPr>
+      </w:pPr>
+      <w:r>
+        <w:rPr>
+          <w:rFonts w:ascii="Times New Roman" w:hAnsi="Times New Roman"/>
+          <w:sz w:val="24"/>
+          <w:szCs w:val="24"/>
+        </w:rPr>
+        <w:t>Secțiunea "Despre Noi" este inițial ascunsă și conține informații detaliate despre platforma UniProject Manager, inclusiv scopul și funcționalitățile sale principale.</w:t>
+      </w:r>
+    </w:p>
+    <w:p>
+      <w:pPr>
+        <w:ind w:firstLine="35.40pt"/>
+        <w:jc w:val="both"/>
+        <w:rPr>
+          <w:rFonts w:ascii="Times New Roman" w:hAnsi="Times New Roman"/>
+          <w:sz w:val="24"/>
+          <w:szCs w:val="24"/>
+        </w:rPr>
+      </w:pPr>
+    </w:p>
+    <w:p>
+      <w:pPr>
+        <w:ind w:firstLine="35.40pt"/>
+        <w:jc w:val="both"/>
+        <w:rPr>
+          <w:rFonts w:ascii="Bahnschrift Light" w:hAnsi="Bahnschrift Light"/>
+          <w:sz w:val="24"/>
+          <w:szCs w:val="24"/>
+        </w:rPr>
+      </w:pPr>
     </w:p>
     <w:p>
       <w:pPr>
@@ -16500,7 +16875,6 @@
           <w:szCs w:val="24"/>
           <w:u w:val="single"/>
         </w:rPr>
-        <w:lastRenderedPageBreak/>
         <w:t>Descriere</w:t>
       </w:r>
     </w:p>
@@ -16600,7 +16974,7 @@
           <w:sz w:val="24"/>
           <w:szCs w:val="24"/>
         </w:rPr>
-        <w:t>: Studenții pot actualiza stadiul de realizare al proiectelor, oferind informații despre activitățile finalizate și cele în curs.</w:t>
+        <w:t>: Studenții pot actualiza stadiul de realizare al proiectelor, oferind informații despre activitățile finalizate și cele în curs</w:t>
       </w:r>
     </w:p>
     <w:p>
@@ -16626,23 +17000,18 @@
           <w:sz w:val="24"/>
           <w:szCs w:val="24"/>
         </w:rPr>
-        <w:t>Încărcarea arhivelor</w:t>
-      </w:r>
-      <w:r>
-        <w:rPr>
-          <w:rFonts w:ascii="Times New Roman" w:hAnsi="Times New Roman"/>
-          <w:sz w:val="24"/>
-          <w:szCs w:val="24"/>
-        </w:rPr>
-        <w:t>: Studenții pot încărca fișiere și documentație asociate proiectelor lor</w:t>
-      </w:r>
-      <w:r>
-        <w:rPr>
-          <w:rFonts w:ascii="Times New Roman" w:hAnsi="Times New Roman"/>
-          <w:sz w:val="24"/>
-          <w:szCs w:val="24"/>
-        </w:rPr>
-        <w:t xml:space="preserve"> și pot lăsa o descriere sugestivă pentru acestea</w:t>
+        <w:t>Setarea ca terminat sau neterminat</w:t>
+      </w:r>
+      <w:r>
+        <w:t>:</w:t>
+      </w:r>
+      <w:r>
+        <w:rPr>
+          <w:rFonts w:ascii="Times New Roman" w:hAnsi="Times New Roman"/>
+          <w:sz w:val="24"/>
+          <w:szCs w:val="24"/>
+        </w:rPr>
+        <w:t xml:space="preserve"> Pentru a putea ține evidența proiectelor terminate și neterminate și pentru ca profesorii să poată vizualiza și nota eficient studenții am implementat un buton prin care studentul poate seta starea curentă a proiectului</w:t>
       </w:r>
       <w:r>
         <w:rPr>
@@ -16676,6 +17045,56 @@
           <w:sz w:val="24"/>
           <w:szCs w:val="24"/>
         </w:rPr>
+        <w:t>Încărcarea arhivelor</w:t>
+      </w:r>
+      <w:r>
+        <w:rPr>
+          <w:rFonts w:ascii="Times New Roman" w:hAnsi="Times New Roman"/>
+          <w:sz w:val="24"/>
+          <w:szCs w:val="24"/>
+        </w:rPr>
+        <w:t>: Studenții pot încărca fișiere și documentație asociate proiectelor lor</w:t>
+      </w:r>
+      <w:r>
+        <w:rPr>
+          <w:rFonts w:ascii="Times New Roman" w:hAnsi="Times New Roman"/>
+          <w:sz w:val="24"/>
+          <w:szCs w:val="24"/>
+        </w:rPr>
+        <w:t xml:space="preserve"> și pot lăsa o descriere sugestivă pentru acestea</w:t>
+      </w:r>
+      <w:r>
+        <w:rPr>
+          <w:rFonts w:ascii="Times New Roman" w:hAnsi="Times New Roman"/>
+          <w:sz w:val="24"/>
+          <w:szCs w:val="24"/>
+        </w:rPr>
+        <w:t>.</w:t>
+      </w:r>
+    </w:p>
+    <w:p>
+      <w:pPr>
+        <w:numPr>
+          <w:ilvl w:val="0"/>
+          <w:numId w:val="24"/>
+        </w:numPr>
+        <w:suppressAutoHyphens w:val="0"/>
+        <w:autoSpaceDN/>
+        <w:spacing w:before="5pt" w:beforeAutospacing="1" w:after="5pt" w:afterAutospacing="1" w:line="12pt" w:lineRule="auto"/>
+        <w:textAlignment w:val="auto"/>
+        <w:rPr>
+          <w:rFonts w:ascii="Times New Roman" w:hAnsi="Times New Roman"/>
+          <w:sz w:val="24"/>
+          <w:szCs w:val="24"/>
+        </w:rPr>
+      </w:pPr>
+      <w:r>
+        <w:rPr>
+          <w:rStyle w:val="Strong"/>
+          <w:rFonts w:ascii="Times New Roman" w:hAnsi="Times New Roman"/>
+          <w:sz w:val="24"/>
+          <w:szCs w:val="24"/>
+        </w:rPr>
         <w:t xml:space="preserve">Vizualizarea notelor și </w:t>
       </w:r>
       <w:r>
@@ -16710,15 +17129,6 @@
           <w:szCs w:val="24"/>
         </w:rPr>
         <w:t xml:space="preserve"> profesori pentru proiectele lor.</w:t>
-      </w:r>
-    </w:p>
-    <w:p>
-      <w:pPr>
-        <w:pStyle w:val="NormalWeb"/>
-        <w:ind w:firstLine="35.40pt"/>
-      </w:pPr>
-      <w:r>
-        <w:t>Aceste funcționalități sunt esențiale pentru monitorizarea și managementul eficient al proiectelor academice de către studenți.</w:t>
       </w:r>
     </w:p>
     <w:p>
@@ -16757,6 +17167,972 @@
           <w:u w:val="single"/>
         </w:rPr>
         <w:t>Implementare</w:t>
+      </w:r>
+    </w:p>
+    <w:p>
+      <w:pPr>
+        <w:jc w:val="both"/>
+        <w:rPr>
+          <w:rFonts w:ascii="Times New Roman" w:hAnsi="Times New Roman"/>
+          <w:b/>
+          <w:bCs/>
+          <w:sz w:val="24"/>
+          <w:szCs w:val="24"/>
+        </w:rPr>
+      </w:pPr>
+    </w:p>
+    <w:p>
+      <w:pPr>
+        <w:jc w:val="both"/>
+        <w:rPr>
+          <w:rFonts w:ascii="Times New Roman" w:hAnsi="Times New Roman"/>
+          <w:b/>
+          <w:bCs/>
+          <w:sz w:val="24"/>
+          <w:szCs w:val="24"/>
+        </w:rPr>
+      </w:pPr>
+      <w:r>
+        <w:rPr>
+          <w:rFonts w:ascii="Times New Roman" w:hAnsi="Times New Roman"/>
+          <w:b/>
+          <w:bCs/>
+          <w:sz w:val="24"/>
+          <w:szCs w:val="24"/>
+        </w:rPr>
+        <w:t>A. Pagina Acasă</w:t>
+      </w:r>
+    </w:p>
+    <w:p>
+      <w:pPr>
+        <w:ind w:firstLine="35.40pt"/>
+        <w:jc w:val="both"/>
+        <w:rPr>
+          <w:rFonts w:ascii="Times New Roman" w:hAnsi="Times New Roman"/>
+          <w:sz w:val="24"/>
+          <w:szCs w:val="24"/>
+        </w:rPr>
+      </w:pPr>
+      <w:r>
+        <w:rPr>
+          <w:rFonts w:ascii="Times New Roman" w:hAnsi="Times New Roman"/>
+          <w:sz w:val="24"/>
+          <w:szCs w:val="24"/>
+        </w:rPr>
+        <w:lastRenderedPageBreak/>
+        <w:t xml:space="preserve">Pagina de acasă a studenților din aplicația UniProject Manager este concepută pentru a afișa informațiile personale ale studentului, precum și detalii despre cursuri și notele acestuia. </w:t>
+      </w:r>
+      <w:r>
+        <w:rPr>
+          <w:rFonts w:ascii="Times New Roman" w:hAnsi="Times New Roman"/>
+          <w:sz w:val="24"/>
+          <w:szCs w:val="24"/>
+        </w:rPr>
+        <w:t xml:space="preserve">Această pagină a fost implementată folosind </w:t>
+      </w:r>
+      <w:r>
+        <w:rPr>
+          <w:rFonts w:ascii="Times New Roman" w:hAnsi="Times New Roman"/>
+          <w:sz w:val="24"/>
+          <w:szCs w:val="24"/>
+        </w:rPr>
+        <w:t>PHP pentru a interacționa cu baza de date, HTML pentru structurarea paginii și CSS pentru stilizare. Pagina este accesibilă doar utilizatorilor autentificați, asigurându-se astfel protecția datelor personale.</w:t>
+      </w:r>
+    </w:p>
+    <w:p>
+      <w:pPr>
+        <w:pStyle w:val="NormalWeb"/>
+        <w:ind w:firstLine="35.40pt"/>
+        <w:jc w:val="both"/>
+      </w:pPr>
+      <w:r>
+        <w:t xml:space="preserve">La începutul paginii, se verifică dacă utilizatorul este autentificat prin sesiunea PHP. Dacă nu, utilizatorul este redirecționat către pagina de </w:t>
+      </w:r>
+      <w:r>
+        <w:t>principală</w:t>
+      </w:r>
+      <w:r>
+        <w:t xml:space="preserve"> (</w:t>
+      </w:r>
+      <w:r>
+        <w:rPr>
+          <w:rStyle w:val="HTMLCode"/>
+          <w:rFonts w:ascii="Times New Roman" w:hAnsi="Times New Roman" w:cs="Times New Roman"/>
+          <w:sz w:val="24"/>
+          <w:szCs w:val="24"/>
+        </w:rPr>
+        <w:t>index.php</w:t>
+      </w:r>
+      <w:r>
+        <w:t>)</w:t>
+      </w:r>
+      <w:r>
+        <w:t>, variabila $x este folosită pentru a prelua emailul studentului ca mai apoi să-i afișăm informațiile personale în funcție de acesta</w:t>
+      </w:r>
+      <w:r>
+        <w:t>.</w:t>
+      </w:r>
+    </w:p>
+    <w:p>
+      <w:pPr>
+        <w:pStyle w:val="HTMLPreformatted"/>
+        <w:jc w:val="both"/>
+        <w:rPr>
+          <w:rStyle w:val="HTMLCode"/>
+          <w:rFonts w:ascii="Bahnschrift Light" w:hAnsi="Bahnschrift Light" w:cs="Times New Roman"/>
+          <w:sz w:val="24"/>
+          <w:szCs w:val="24"/>
+        </w:rPr>
+      </w:pPr>
+      <w:r>
+        <w:rPr>
+          <w:rStyle w:val="hljs-title"/>
+          <w:rFonts w:ascii="Bahnschrift Light" w:hAnsi="Bahnschrift Light" w:cs="Times New Roman"/>
+          <w:sz w:val="24"/>
+          <w:szCs w:val="24"/>
+        </w:rPr>
+        <w:t>session_start</w:t>
+      </w:r>
+      <w:r>
+        <w:rPr>
+          <w:rStyle w:val="HTMLCode"/>
+          <w:rFonts w:ascii="Bahnschrift Light" w:hAnsi="Bahnschrift Light" w:cs="Times New Roman"/>
+          <w:sz w:val="24"/>
+          <w:szCs w:val="24"/>
+        </w:rPr>
+        <w:t>();</w:t>
+      </w:r>
+    </w:p>
+    <w:p>
+      <w:pPr>
+        <w:pStyle w:val="HTMLPreformatted"/>
+        <w:jc w:val="both"/>
+        <w:rPr>
+          <w:rStyle w:val="HTMLCode"/>
+          <w:rFonts w:ascii="Bahnschrift Light" w:hAnsi="Bahnschrift Light" w:cs="Times New Roman"/>
+          <w:sz w:val="24"/>
+          <w:szCs w:val="24"/>
+        </w:rPr>
+      </w:pPr>
+      <w:r>
+        <w:rPr>
+          <w:rStyle w:val="hljs-variable"/>
+          <w:rFonts w:ascii="Bahnschrift Light" w:hAnsi="Bahnschrift Light" w:cs="Times New Roman"/>
+          <w:sz w:val="24"/>
+          <w:szCs w:val="24"/>
+        </w:rPr>
+        <w:t>$x</w:t>
+      </w:r>
+      <w:r>
+        <w:rPr>
+          <w:rStyle w:val="HTMLCode"/>
+          <w:rFonts w:ascii="Bahnschrift Light" w:hAnsi="Bahnschrift Light" w:cs="Times New Roman"/>
+          <w:sz w:val="24"/>
+          <w:szCs w:val="24"/>
+        </w:rPr>
+        <w:t xml:space="preserve"> = </w:t>
+      </w:r>
+      <w:r>
+        <w:rPr>
+          <w:rStyle w:val="hljs-variable"/>
+          <w:rFonts w:ascii="Bahnschrift Light" w:hAnsi="Bahnschrift Light" w:cs="Times New Roman"/>
+          <w:sz w:val="24"/>
+          <w:szCs w:val="24"/>
+        </w:rPr>
+        <w:t>$_SESSION</w:t>
+      </w:r>
+      <w:r>
+        <w:rPr>
+          <w:rStyle w:val="HTMLCode"/>
+          <w:rFonts w:ascii="Bahnschrift Light" w:hAnsi="Bahnschrift Light" w:cs="Times New Roman"/>
+          <w:sz w:val="24"/>
+          <w:szCs w:val="24"/>
+        </w:rPr>
+        <w:t>[</w:t>
+      </w:r>
+      <w:r>
+        <w:rPr>
+          <w:rStyle w:val="hljs-string"/>
+          <w:rFonts w:ascii="Bahnschrift Light" w:hAnsi="Bahnschrift Light" w:cs="Times New Roman"/>
+          <w:sz w:val="24"/>
+          <w:szCs w:val="24"/>
+        </w:rPr>
+        <w:t>'email'</w:t>
+      </w:r>
+      <w:r>
+        <w:rPr>
+          <w:rStyle w:val="HTMLCode"/>
+          <w:rFonts w:ascii="Bahnschrift Light" w:hAnsi="Bahnschrift Light" w:cs="Times New Roman"/>
+          <w:sz w:val="24"/>
+          <w:szCs w:val="24"/>
+        </w:rPr>
+        <w:t>];</w:t>
+      </w:r>
+    </w:p>
+    <w:p>
+      <w:pPr>
+        <w:pStyle w:val="HTMLPreformatted"/>
+        <w:jc w:val="both"/>
+        <w:rPr>
+          <w:rStyle w:val="HTMLCode"/>
+          <w:rFonts w:ascii="Bahnschrift Light" w:hAnsi="Bahnschrift Light" w:cs="Times New Roman"/>
+          <w:sz w:val="24"/>
+          <w:szCs w:val="24"/>
+        </w:rPr>
+      </w:pPr>
+      <w:r>
+        <w:rPr>
+          <w:rStyle w:val="hljs-keyword"/>
+          <w:rFonts w:ascii="Bahnschrift Light" w:hAnsi="Bahnschrift Light" w:cs="Times New Roman"/>
+          <w:sz w:val="24"/>
+          <w:szCs w:val="24"/>
+        </w:rPr>
+        <w:t>if</w:t>
+      </w:r>
+      <w:r>
+        <w:rPr>
+          <w:rStyle w:val="HTMLCode"/>
+          <w:rFonts w:ascii="Bahnschrift Light" w:hAnsi="Bahnschrift Light" w:cs="Times New Roman"/>
+          <w:sz w:val="24"/>
+          <w:szCs w:val="24"/>
+        </w:rPr>
+        <w:t xml:space="preserve"> (!(</w:t>
+      </w:r>
+      <w:r>
+        <w:rPr>
+          <w:rStyle w:val="hljs-keyword"/>
+          <w:rFonts w:ascii="Bahnschrift Light" w:hAnsi="Bahnschrift Light" w:cs="Times New Roman"/>
+          <w:sz w:val="24"/>
+          <w:szCs w:val="24"/>
+        </w:rPr>
+        <w:t>isset</w:t>
+      </w:r>
+      <w:r>
+        <w:rPr>
+          <w:rStyle w:val="HTMLCode"/>
+          <w:rFonts w:ascii="Bahnschrift Light" w:hAnsi="Bahnschrift Light" w:cs="Times New Roman"/>
+          <w:sz w:val="24"/>
+          <w:szCs w:val="24"/>
+        </w:rPr>
+        <w:t>(</w:t>
+      </w:r>
+      <w:r>
+        <w:rPr>
+          <w:rStyle w:val="hljs-variable"/>
+          <w:rFonts w:ascii="Bahnschrift Light" w:hAnsi="Bahnschrift Light" w:cs="Times New Roman"/>
+          <w:sz w:val="24"/>
+          <w:szCs w:val="24"/>
+        </w:rPr>
+        <w:t>$_SESSION</w:t>
+      </w:r>
+      <w:r>
+        <w:rPr>
+          <w:rStyle w:val="HTMLCode"/>
+          <w:rFonts w:ascii="Bahnschrift Light" w:hAnsi="Bahnschrift Light" w:cs="Times New Roman"/>
+          <w:sz w:val="24"/>
+          <w:szCs w:val="24"/>
+        </w:rPr>
+        <w:t>[</w:t>
+      </w:r>
+      <w:r>
+        <w:rPr>
+          <w:rStyle w:val="hljs-string"/>
+          <w:rFonts w:ascii="Bahnschrift Light" w:hAnsi="Bahnschrift Light" w:cs="Times New Roman"/>
+          <w:sz w:val="24"/>
+          <w:szCs w:val="24"/>
+        </w:rPr>
+        <w:t>'login'</w:t>
+      </w:r>
+      <w:r>
+        <w:rPr>
+          <w:rStyle w:val="HTMLCode"/>
+          <w:rFonts w:ascii="Bahnschrift Light" w:hAnsi="Bahnschrift Light" w:cs="Times New Roman"/>
+          <w:sz w:val="24"/>
+          <w:szCs w:val="24"/>
+        </w:rPr>
+        <w:t>]))) {</w:t>
+      </w:r>
+    </w:p>
+    <w:p>
+      <w:pPr>
+        <w:pStyle w:val="HTMLPreformatted"/>
+        <w:jc w:val="both"/>
+        <w:rPr>
+          <w:rStyle w:val="HTMLCode"/>
+          <w:rFonts w:ascii="Bahnschrift Light" w:hAnsi="Bahnschrift Light" w:cs="Times New Roman"/>
+          <w:sz w:val="24"/>
+          <w:szCs w:val="24"/>
+        </w:rPr>
+      </w:pPr>
+      <w:r>
+        <w:rPr>
+          <w:rStyle w:val="HTMLCode"/>
+          <w:rFonts w:ascii="Bahnschrift Light" w:hAnsi="Bahnschrift Light" w:cs="Times New Roman"/>
+          <w:sz w:val="24"/>
+          <w:szCs w:val="24"/>
+        </w:rPr>
+        <w:t xml:space="preserve">    </w:t>
+      </w:r>
+      <w:r>
+        <w:rPr>
+          <w:rStyle w:val="hljs-title"/>
+          <w:rFonts w:ascii="Bahnschrift Light" w:hAnsi="Bahnschrift Light" w:cs="Times New Roman"/>
+          <w:sz w:val="24"/>
+          <w:szCs w:val="24"/>
+        </w:rPr>
+        <w:t>header</w:t>
+      </w:r>
+      <w:r>
+        <w:rPr>
+          <w:rStyle w:val="HTMLCode"/>
+          <w:rFonts w:ascii="Bahnschrift Light" w:hAnsi="Bahnschrift Light" w:cs="Times New Roman"/>
+          <w:sz w:val="24"/>
+          <w:szCs w:val="24"/>
+        </w:rPr>
+        <w:t>(</w:t>
+      </w:r>
+      <w:r>
+        <w:rPr>
+          <w:rStyle w:val="hljs-string"/>
+          <w:rFonts w:ascii="Bahnschrift Light" w:hAnsi="Bahnschrift Light" w:cs="Times New Roman"/>
+          <w:sz w:val="24"/>
+          <w:szCs w:val="24"/>
+        </w:rPr>
+        <w:t>"Location: index.php"</w:t>
+      </w:r>
+      <w:r>
+        <w:rPr>
+          <w:rStyle w:val="HTMLCode"/>
+          <w:rFonts w:ascii="Bahnschrift Light" w:hAnsi="Bahnschrift Light" w:cs="Times New Roman"/>
+          <w:sz w:val="24"/>
+          <w:szCs w:val="24"/>
+        </w:rPr>
+        <w:t>);</w:t>
+      </w:r>
+    </w:p>
+    <w:p>
+      <w:pPr>
+        <w:pStyle w:val="HTMLPreformatted"/>
+        <w:jc w:val="both"/>
+        <w:rPr>
+          <w:rStyle w:val="HTMLCode"/>
+          <w:rFonts w:ascii="Bahnschrift Light" w:hAnsi="Bahnschrift Light" w:cs="Times New Roman"/>
+          <w:sz w:val="24"/>
+          <w:szCs w:val="24"/>
+        </w:rPr>
+      </w:pPr>
+      <w:r>
+        <w:rPr>
+          <w:rStyle w:val="HTMLCode"/>
+          <w:rFonts w:ascii="Bahnschrift Light" w:hAnsi="Bahnschrift Light" w:cs="Times New Roman"/>
+          <w:sz w:val="24"/>
+          <w:szCs w:val="24"/>
+        </w:rPr>
+        <w:t xml:space="preserve">    </w:t>
+      </w:r>
+      <w:r>
+        <w:rPr>
+          <w:rStyle w:val="hljs-keyword"/>
+          <w:rFonts w:ascii="Bahnschrift Light" w:hAnsi="Bahnschrift Light" w:cs="Times New Roman"/>
+          <w:sz w:val="24"/>
+          <w:szCs w:val="24"/>
+        </w:rPr>
+        <w:t>exit</w:t>
+      </w:r>
+      <w:r>
+        <w:rPr>
+          <w:rStyle w:val="HTMLCode"/>
+          <w:rFonts w:ascii="Bahnschrift Light" w:hAnsi="Bahnschrift Light" w:cs="Times New Roman"/>
+          <w:sz w:val="24"/>
+          <w:szCs w:val="24"/>
+        </w:rPr>
+        <w:t>();</w:t>
+      </w:r>
+    </w:p>
+    <w:p>
+      <w:pPr>
+        <w:pStyle w:val="HTMLPreformatted"/>
+        <w:jc w:val="both"/>
+        <w:rPr>
+          <w:rFonts w:ascii="Bahnschrift Light" w:hAnsi="Bahnschrift Light" w:cs="Times New Roman"/>
+          <w:sz w:val="24"/>
+          <w:szCs w:val="24"/>
+        </w:rPr>
+      </w:pPr>
+      <w:r>
+        <w:rPr>
+          <w:rStyle w:val="HTMLCode"/>
+          <w:rFonts w:ascii="Bahnschrift Light" w:hAnsi="Bahnschrift Light" w:cs="Times New Roman"/>
+          <w:sz w:val="24"/>
+          <w:szCs w:val="24"/>
+        </w:rPr>
+        <w:t>}</w:t>
+      </w:r>
+    </w:p>
+    <w:p>
+      <w:pPr>
+        <w:jc w:val="both"/>
+        <w:rPr>
+          <w:rFonts w:ascii="Times New Roman" w:hAnsi="Times New Roman"/>
+          <w:b/>
+          <w:bCs/>
+          <w:sz w:val="24"/>
+          <w:szCs w:val="24"/>
+        </w:rPr>
+      </w:pPr>
+    </w:p>
+    <w:p>
+      <w:pPr>
+        <w:ind w:firstLine="35.40pt"/>
+        <w:jc w:val="both"/>
+        <w:rPr>
+          <w:rFonts w:ascii="Times New Roman" w:hAnsi="Times New Roman"/>
+          <w:sz w:val="24"/>
+          <w:szCs w:val="24"/>
+        </w:rPr>
+      </w:pPr>
+      <w:r>
+        <w:rPr>
+          <w:rFonts w:ascii="Times New Roman" w:hAnsi="Times New Roman"/>
+          <w:sz w:val="24"/>
+          <w:szCs w:val="24"/>
+        </w:rPr>
+        <w:t>După aceasta s</w:t>
+      </w:r>
+      <w:r>
+        <w:rPr>
+          <w:rFonts w:ascii="Times New Roman" w:hAnsi="Times New Roman"/>
+          <w:sz w:val="24"/>
+          <w:szCs w:val="24"/>
+        </w:rPr>
+        <w:t>unt executate mai multe interogări SQL pentru a prelua informațiile necesare despre student, inclusiv datele personale și detalii despre cursuri și profesori.</w:t>
+      </w:r>
+      <w:r>
+        <w:rPr>
+          <w:rFonts w:ascii="Times New Roman" w:hAnsi="Times New Roman"/>
+          <w:sz w:val="24"/>
+          <w:szCs w:val="24"/>
+        </w:rPr>
+        <w:t xml:space="preserve"> Pentru a prelua materiile corespunzătoare studentului autentificat ne folosim de variabila </w:t>
+      </w:r>
+      <w:r>
+        <w:rPr>
+          <w:rFonts w:ascii="Bahnschrift Light" w:hAnsi="Bahnschrift Light"/>
+          <w:sz w:val="24"/>
+          <w:szCs w:val="24"/>
+        </w:rPr>
+        <w:t>$specializare</w:t>
+      </w:r>
+      <w:r>
+        <w:rPr>
+          <w:rFonts w:ascii="Bahnschrift Light" w:hAnsi="Bahnschrift Light"/>
+          <w:sz w:val="24"/>
+          <w:szCs w:val="24"/>
+        </w:rPr>
+        <w:t xml:space="preserve"> </w:t>
+      </w:r>
+      <w:r>
+        <w:rPr>
+          <w:rFonts w:ascii="Times New Roman" w:hAnsi="Times New Roman"/>
+          <w:sz w:val="24"/>
+          <w:szCs w:val="24"/>
+        </w:rPr>
+        <w:t>în care punem denumirea specializării</w:t>
+      </w:r>
+      <w:r>
+        <w:rPr>
+          <w:rFonts w:ascii="Times New Roman" w:hAnsi="Times New Roman"/>
+          <w:sz w:val="24"/>
+          <w:szCs w:val="24"/>
+        </w:rPr>
+        <w:t xml:space="preserve"> studentului și apoi o verificăm într-o structura if-else</w:t>
+      </w:r>
+      <w:r>
+        <w:rPr>
+          <w:rFonts w:ascii="Times New Roman" w:hAnsi="Times New Roman"/>
+          <w:sz w:val="24"/>
+          <w:szCs w:val="24"/>
+        </w:rPr>
+        <w:t xml:space="preserve">. În funcție de specializare sunt preluate materiile din semigrupele corespunzătoare (sunt verificate doar primele semigrupe din fiecare an deoarece și celelalte conțin aceleași materii) cu </w:t>
+      </w:r>
+      <w:r>
+        <w:rPr>
+          <w:rFonts w:ascii="Bahnschrift Light" w:hAnsi="Bahnschrift Light"/>
+          <w:sz w:val="24"/>
+          <w:szCs w:val="24"/>
+        </w:rPr>
+        <w:t>nivele_seri.nume_ns</w:t>
+      </w:r>
+      <w:r>
+        <w:rPr>
+          <w:rFonts w:ascii="Bahnschrift Light" w:hAnsi="Bahnschrift Light"/>
+          <w:sz w:val="24"/>
+          <w:szCs w:val="24"/>
+        </w:rPr>
+        <w:t>.</w:t>
+      </w:r>
+    </w:p>
+    <w:p>
+      <w:pPr>
+        <w:rPr>
+          <w:rFonts w:ascii="Bahnschrift Light" w:hAnsi="Bahnschrift Light"/>
+          <w:sz w:val="24"/>
+          <w:szCs w:val="24"/>
+        </w:rPr>
+      </w:pPr>
+      <w:r>
+        <w:rPr>
+          <w:rFonts w:ascii="Bahnschrift Light" w:hAnsi="Bahnschrift Light"/>
+          <w:sz w:val="24"/>
+          <w:szCs w:val="24"/>
+        </w:rPr>
+        <w:t>if ($specializare == 'Tehnologia Informatiei') {</w:t>
+      </w:r>
+    </w:p>
+    <w:p>
+      <w:pPr>
+        <w:rPr>
+          <w:rFonts w:ascii="Bahnschrift Light" w:hAnsi="Bahnschrift Light"/>
+          <w:sz w:val="24"/>
+          <w:szCs w:val="24"/>
+        </w:rPr>
+      </w:pPr>
+      <w:r>
+        <w:rPr>
+          <w:rFonts w:ascii="Bahnschrift Light" w:hAnsi="Bahnschrift Light"/>
+          <w:sz w:val="24"/>
+          <w:szCs w:val="24"/>
+        </w:rPr>
+        <w:t xml:space="preserve">    $sql3 = "SELECT* </w:t>
+      </w:r>
+    </w:p>
+    <w:p>
+      <w:pPr>
+        <w:rPr>
+          <w:rFonts w:ascii="Bahnschrift Light" w:hAnsi="Bahnschrift Light"/>
+          <w:sz w:val="24"/>
+          <w:szCs w:val="24"/>
+        </w:rPr>
+      </w:pPr>
+      <w:r>
+        <w:rPr>
+          <w:rFonts w:ascii="Bahnschrift Light" w:hAnsi="Bahnschrift Light"/>
+          <w:sz w:val="24"/>
+          <w:szCs w:val="24"/>
+        </w:rPr>
+        <w:t xml:space="preserve">    FROM orar </w:t>
+      </w:r>
+    </w:p>
+    <w:p>
+      <w:pPr>
+        <w:rPr>
+          <w:rFonts w:ascii="Bahnschrift Light" w:hAnsi="Bahnschrift Light"/>
+          <w:sz w:val="24"/>
+          <w:szCs w:val="24"/>
+        </w:rPr>
+      </w:pPr>
+      <w:r>
+        <w:rPr>
+          <w:rFonts w:ascii="Bahnschrift Light" w:hAnsi="Bahnschrift Light"/>
+          <w:sz w:val="24"/>
+          <w:szCs w:val="24"/>
+        </w:rPr>
+        <w:t xml:space="preserve">    CROSS JOIN profesori ON orar.id_profesor=profesori.id_profesor </w:t>
+      </w:r>
+    </w:p>
+    <w:p>
+      <w:pPr>
+        <w:rPr>
+          <w:rFonts w:ascii="Bahnschrift Light" w:hAnsi="Bahnschrift Light"/>
+          <w:sz w:val="24"/>
+          <w:szCs w:val="24"/>
+        </w:rPr>
+      </w:pPr>
+      <w:r>
+        <w:rPr>
+          <w:rFonts w:ascii="Bahnschrift Light" w:hAnsi="Bahnschrift Light"/>
+          <w:sz w:val="24"/>
+          <w:szCs w:val="24"/>
+        </w:rPr>
+        <w:t xml:space="preserve">    CROSS JOIN materi ON orar.id_materie=materi.id_materie </w:t>
+      </w:r>
+    </w:p>
+    <w:p>
+      <w:pPr>
+        <w:rPr>
+          <w:rFonts w:ascii="Bahnschrift Light" w:hAnsi="Bahnschrift Light"/>
+          <w:sz w:val="24"/>
+          <w:szCs w:val="24"/>
+        </w:rPr>
+      </w:pPr>
+      <w:r>
+        <w:rPr>
+          <w:rFonts w:ascii="Bahnschrift Light" w:hAnsi="Bahnschrift Light"/>
+          <w:sz w:val="24"/>
+          <w:szCs w:val="24"/>
+        </w:rPr>
+        <w:t xml:space="preserve">    CROSS JOIN nivele_seri ON orar.id_nivel=nivele_seri.id_ns</w:t>
+      </w:r>
+    </w:p>
+    <w:p>
+      <w:pPr>
+        <w:rPr>
+          <w:rFonts w:ascii="Bahnschrift Light" w:hAnsi="Bahnschrift Light"/>
+          <w:sz w:val="24"/>
+          <w:szCs w:val="24"/>
+        </w:rPr>
+      </w:pPr>
+      <w:r>
+        <w:rPr>
+          <w:rFonts w:ascii="Bahnschrift Light" w:hAnsi="Bahnschrift Light"/>
+          <w:sz w:val="24"/>
+          <w:szCs w:val="24"/>
+        </w:rPr>
+        <w:t xml:space="preserve">    WHERE (profesori.dep='0' OR profesori.dep='1') </w:t>
+      </w:r>
+    </w:p>
+    <w:p>
+      <w:pPr>
+        <w:rPr>
+          <w:rFonts w:ascii="Bahnschrift Light" w:hAnsi="Bahnschrift Light"/>
+          <w:sz w:val="24"/>
+          <w:szCs w:val="24"/>
+        </w:rPr>
+      </w:pPr>
+      <w:r>
+        <w:rPr>
+          <w:rFonts w:ascii="Bahnschrift Light" w:hAnsi="Bahnschrift Light"/>
+          <w:sz w:val="24"/>
+          <w:szCs w:val="24"/>
+        </w:rPr>
+        <w:t xml:space="preserve">          AND orar.id_tip='4' </w:t>
+      </w:r>
+    </w:p>
+    <w:p>
+      <w:pPr>
+        <w:rPr>
+          <w:rFonts w:ascii="Bahnschrift Light" w:hAnsi="Bahnschrift Light"/>
+          <w:sz w:val="24"/>
+          <w:szCs w:val="24"/>
+        </w:rPr>
+      </w:pPr>
+      <w:r>
+        <w:rPr>
+          <w:rFonts w:ascii="Bahnschrift Light" w:hAnsi="Bahnschrift Light"/>
+          <w:sz w:val="24"/>
+          <w:szCs w:val="24"/>
+        </w:rPr>
+        <w:t xml:space="preserve">          AND (nivele_seri.nume_ns='214/1' OR nivele_seri.nume_ns='224/1' OR </w:t>
+      </w:r>
+      <w:r>
+        <w:rPr>
+          <w:rFonts w:ascii="Bahnschrift Light" w:hAnsi="Bahnschrift Light"/>
+          <w:sz w:val="24"/>
+          <w:szCs w:val="24"/>
+        </w:rPr>
+        <w:t xml:space="preserve">  </w:t>
+      </w:r>
+      <w:r>
+        <w:rPr>
+          <w:rFonts w:ascii="Bahnschrift Light" w:hAnsi="Bahnschrift Light"/>
+          <w:sz w:val="24"/>
+          <w:szCs w:val="24"/>
+        </w:rPr>
+        <w:t>nivele_seri.nume_ns='233/1' OR nivele_seri.nume_ns='243/1')</w:t>
+      </w:r>
+    </w:p>
+    <w:p>
+      <w:pPr>
+        <w:rPr>
+          <w:rFonts w:ascii="Bahnschrift Light" w:hAnsi="Bahnschrift Light"/>
+          <w:sz w:val="24"/>
+          <w:szCs w:val="24"/>
+        </w:rPr>
+      </w:pPr>
+      <w:r>
+        <w:rPr>
+          <w:rFonts w:ascii="Bahnschrift Light" w:hAnsi="Bahnschrift Light"/>
+          <w:sz w:val="24"/>
+          <w:szCs w:val="24"/>
+        </w:rPr>
+        <w:t xml:space="preserve">    ORDER BY materi.id_an, nume";</w:t>
+      </w:r>
+    </w:p>
+    <w:p>
+      <w:pPr>
+        <w:rPr>
+          <w:rFonts w:ascii="Bahnschrift Light" w:hAnsi="Bahnschrift Light"/>
+          <w:sz w:val="24"/>
+          <w:szCs w:val="24"/>
+        </w:rPr>
+      </w:pPr>
+      <w:r>
+        <w:rPr>
+          <w:rFonts w:ascii="Bahnschrift Light" w:hAnsi="Bahnschrift Light"/>
+          <w:sz w:val="24"/>
+          <w:szCs w:val="24"/>
+        </w:rPr>
+        <w:t xml:space="preserve">    $result3 = $db-&gt;query($sql3);</w:t>
+      </w:r>
+    </w:p>
+    <w:p>
+      <w:pPr>
+        <w:rPr>
+          <w:rFonts w:ascii="Bahnschrift Light" w:hAnsi="Bahnschrift Light"/>
+          <w:sz w:val="24"/>
+          <w:szCs w:val="24"/>
+        </w:rPr>
+      </w:pPr>
+      <w:r>
+        <w:rPr>
+          <w:rFonts w:ascii="Bahnschrift Light" w:hAnsi="Bahnschrift Light"/>
+          <w:sz w:val="24"/>
+          <w:szCs w:val="24"/>
+        </w:rPr>
+        <w:t>}</w:t>
+      </w:r>
+      <w:r>
+        <w:rPr>
+          <w:rFonts w:ascii="Bahnschrift Light" w:hAnsi="Bahnschrift Light"/>
+          <w:sz w:val="24"/>
+          <w:szCs w:val="24"/>
+        </w:rPr>
+        <w:t>//codul continuă cu verificarea pentru celelalte specializări</w:t>
+      </w:r>
+    </w:p>
+    <w:p>
+      <w:pPr>
+        <w:ind w:firstLine="35.40pt"/>
+        <w:jc w:val="both"/>
+        <w:rPr>
+          <w:rFonts w:ascii="Times New Roman" w:hAnsi="Times New Roman"/>
+          <w:sz w:val="24"/>
+          <w:szCs w:val="24"/>
+        </w:rPr>
+      </w:pPr>
+      <w:r>
+        <w:rPr>
+          <w:rFonts w:ascii="Times New Roman" w:hAnsi="Times New Roman"/>
+          <w:sz w:val="24"/>
+          <w:szCs w:val="24"/>
+        </w:rPr>
+        <w:t xml:space="preserve">Pagina </w:t>
+      </w:r>
+      <w:r>
+        <w:rPr>
+          <w:rFonts w:ascii="Times New Roman" w:hAnsi="Times New Roman"/>
+          <w:sz w:val="24"/>
+          <w:szCs w:val="24"/>
+        </w:rPr>
+        <w:t xml:space="preserve">Acasă </w:t>
+      </w:r>
+      <w:r>
+        <w:rPr>
+          <w:rFonts w:ascii="Times New Roman" w:hAnsi="Times New Roman"/>
+          <w:sz w:val="24"/>
+          <w:szCs w:val="24"/>
+        </w:rPr>
+        <w:t xml:space="preserve">include antetul comun </w:t>
+      </w:r>
+      <w:r>
+        <w:rPr>
+          <w:rFonts w:ascii="Times New Roman" w:hAnsi="Times New Roman"/>
+          <w:sz w:val="24"/>
+          <w:szCs w:val="24"/>
+        </w:rPr>
+        <w:t>pentru studenți</w:t>
+      </w:r>
+      <w:r>
+        <w:rPr>
+          <w:rFonts w:ascii="Times New Roman" w:hAnsi="Times New Roman"/>
+          <w:sz w:val="24"/>
+          <w:szCs w:val="24"/>
+        </w:rPr>
+        <w:t xml:space="preserve">, care este încărcat folosind </w:t>
+      </w:r>
+      <w:r>
+        <w:rPr>
+          <w:rStyle w:val="HTMLCode"/>
+          <w:rFonts w:ascii="Times New Roman" w:eastAsia="Calibri" w:hAnsi="Times New Roman" w:cs="Times New Roman"/>
+          <w:sz w:val="24"/>
+          <w:szCs w:val="24"/>
+        </w:rPr>
+        <w:t>require_once</w:t>
+      </w:r>
+      <w:r>
+        <w:rPr>
+          <w:rFonts w:ascii="Times New Roman" w:hAnsi="Times New Roman"/>
+          <w:sz w:val="24"/>
+          <w:szCs w:val="24"/>
+        </w:rPr>
+        <w:t xml:space="preserve"> pentru a menține consistența în navigare pe toate paginile site-ului.</w:t>
+      </w:r>
+    </w:p>
+    <w:p>
+      <w:pPr>
+        <w:jc w:val="both"/>
+        <w:rPr>
+          <w:rFonts w:ascii="Bahnschrift Light" w:hAnsi="Bahnschrift Light"/>
+          <w:sz w:val="24"/>
+          <w:szCs w:val="24"/>
+        </w:rPr>
+      </w:pPr>
+      <w:r>
+        <w:rPr>
+          <w:rFonts w:ascii="Bahnschrift Light" w:hAnsi="Bahnschrift Light"/>
+          <w:sz w:val="24"/>
+          <w:szCs w:val="24"/>
+        </w:rPr>
+        <w:lastRenderedPageBreak/>
+        <w:t>$currentPage = 'index_lgd';</w:t>
+      </w:r>
+    </w:p>
+    <w:p>
+      <w:pPr>
+        <w:jc w:val="both"/>
+        <w:rPr>
+          <w:rFonts w:ascii="Bahnschrift Light" w:hAnsi="Bahnschrift Light"/>
+          <w:sz w:val="24"/>
+          <w:szCs w:val="24"/>
+        </w:rPr>
+      </w:pPr>
+      <w:r>
+        <w:rPr>
+          <w:rFonts w:ascii="Bahnschrift Light" w:hAnsi="Bahnschrift Light"/>
+          <w:sz w:val="24"/>
+          <w:szCs w:val="24"/>
+        </w:rPr>
+        <w:t>require_once "./header_lgd.php";</w:t>
+      </w:r>
+    </w:p>
+    <w:p>
+      <w:pPr>
+        <w:jc w:val="both"/>
+        <w:rPr>
+          <w:rFonts w:ascii="Times New Roman" w:hAnsi="Times New Roman"/>
+          <w:sz w:val="24"/>
+          <w:szCs w:val="24"/>
+        </w:rPr>
+      </w:pPr>
+      <w:r>
+        <w:rPr>
+          <w:rFonts w:ascii="Times New Roman" w:hAnsi="Times New Roman"/>
+          <w:sz w:val="24"/>
+          <w:szCs w:val="24"/>
+        </w:rPr>
+        <w:t>Informațiile personale ale studentului sunt afișate într-un tabel cu stil personalizat</w:t>
+      </w:r>
+      <w:r>
+        <w:rPr>
+          <w:rFonts w:ascii="Times New Roman" w:hAnsi="Times New Roman"/>
+          <w:sz w:val="24"/>
+          <w:szCs w:val="24"/>
+        </w:rPr>
+        <w:t xml:space="preserve"> prin aplicarea clasei </w:t>
+      </w:r>
+      <w:r>
+        <w:rPr>
+          <w:rFonts w:ascii="Bahnschrift Light" w:hAnsi="Bahnschrift Light"/>
+          <w:sz w:val="24"/>
+          <w:szCs w:val="24"/>
+        </w:rPr>
+        <w:t>custom-table</w:t>
+      </w:r>
+      <w:r>
+        <w:rPr>
+          <w:rFonts w:ascii="Times New Roman" w:hAnsi="Times New Roman"/>
+          <w:sz w:val="24"/>
+          <w:szCs w:val="24"/>
+        </w:rPr>
+        <w:t>. Tabelul este împărțit în două coloane, una pentru etichete și alta pentru valori.</w:t>
+      </w:r>
+    </w:p>
+    <w:p>
+      <w:pPr>
+        <w:jc w:val="both"/>
+        <w:rPr>
+          <w:rFonts w:ascii="Times New Roman" w:hAnsi="Times New Roman"/>
+          <w:b/>
+          <w:bCs/>
+          <w:sz w:val="24"/>
+          <w:szCs w:val="24"/>
+        </w:rPr>
+      </w:pPr>
+      <w:r>
+        <w:rPr>
+          <w:rFonts w:ascii="Times New Roman" w:hAnsi="Times New Roman"/>
+          <w:sz w:val="24"/>
+          <w:szCs w:val="24"/>
+        </w:rPr>
+        <w:t>În partea dreaptă a paginii, este afișat un tabel care conține informații despre cursuri, profesori și notele obținute de student. Datele sunt preluate și afișate într-un format structurat, folosind un tabel cu stil personalizat.</w:t>
+      </w:r>
+    </w:p>
+    <w:p>
+      <w:pPr>
+        <w:jc w:val="both"/>
+        <w:rPr>
+          <w:rFonts w:ascii="Times New Roman" w:hAnsi="Times New Roman"/>
+          <w:b/>
+          <w:bCs/>
+          <w:sz w:val="24"/>
+          <w:szCs w:val="24"/>
+        </w:rPr>
+      </w:pPr>
+    </w:p>
+    <w:p>
+      <w:pPr>
+        <w:jc w:val="both"/>
+        <w:rPr>
+          <w:rFonts w:ascii="Times New Roman" w:hAnsi="Times New Roman"/>
+          <w:b/>
+          <w:bCs/>
+          <w:sz w:val="24"/>
+          <w:szCs w:val="24"/>
+        </w:rPr>
+      </w:pPr>
+      <w:r>
+        <w:rPr>
+          <w:rFonts w:ascii="Times New Roman" w:hAnsi="Times New Roman"/>
+          <w:b/>
+          <w:bCs/>
+          <w:sz w:val="24"/>
+          <w:szCs w:val="24"/>
+        </w:rPr>
+        <w:t>B. Pagina Proiecte</w:t>
+      </w:r>
+    </w:p>
+    <w:p>
+      <w:pPr>
+        <w:jc w:val="both"/>
+        <w:rPr>
+          <w:rFonts w:ascii="Times New Roman" w:hAnsi="Times New Roman"/>
+          <w:b/>
+          <w:bCs/>
+          <w:sz w:val="24"/>
+          <w:szCs w:val="24"/>
+        </w:rPr>
+      </w:pPr>
+    </w:p>
+    <w:p>
+      <w:pPr>
+        <w:jc w:val="both"/>
+        <w:rPr>
+          <w:rFonts w:ascii="Times New Roman" w:hAnsi="Times New Roman"/>
+          <w:b/>
+          <w:bCs/>
+          <w:sz w:val="24"/>
+          <w:szCs w:val="24"/>
+        </w:rPr>
+      </w:pPr>
+      <w:r>
+        <w:rPr>
+          <w:rFonts w:ascii="Times New Roman" w:hAnsi="Times New Roman"/>
+          <w:b/>
+          <w:bCs/>
+          <w:sz w:val="24"/>
+          <w:szCs w:val="24"/>
+        </w:rPr>
+        <w:t>C. Pagina Detalii Proiect</w:t>
       </w:r>
     </w:p>
     <w:p/>
@@ -17036,7 +18412,6 @@
       </w:pPr>
       <w:bookmarkStart w:id="43" w:name="_Toc169553382"/>
       <w:r>
-        <w:lastRenderedPageBreak/>
         <w:t xml:space="preserve">4.5. </w:t>
       </w:r>
       <w:r>
@@ -17076,6 +18451,7 @@
           <w:szCs w:val="24"/>
           <w:u w:val="single"/>
         </w:rPr>
+        <w:lastRenderedPageBreak/>
         <w:t>Descriere</w:t>
       </w:r>
     </w:p>
@@ -17605,6 +18981,7 @@
           <w:szCs w:val="24"/>
           <w:u w:val="single"/>
         </w:rPr>
+        <w:lastRenderedPageBreak/>
         <w:t>Descriere</w:t>
       </w:r>
     </w:p>
@@ -22930,6 +24307,11 @@
     <w:basedOn w:val="DefaultParagraphFont"/>
     <w:rsid w:val="00FB2DDE"/>
   </w:style>
+  <w:style w:type="character" w:customStyle="1" w:styleId="hljs-variable">
+    <w:name w:val="hljs-variable"/>
+    <w:basedOn w:val="DefaultParagraphFont"/>
+    <w:rsid w:val="005E44DB"/>
+  </w:style>
 </w:styles>
 </file>
 

</xml_diff>